<commit_message>
added senior design presentation pdf
</commit_message>
<xml_diff>
--- a/Senior Yr/Fall/cs380/Assignments/Assignment2/assignment2.docx
+++ b/Senior Yr/Fall/cs380/Assignments/Assignment2/assignment2.docx
@@ -397,7 +397,18 @@
           <w:sz w:val="27"/>
           <w:szCs w:val="27"/>
         </w:rPr>
-        <w:t xml:space="preserve"> (10 points reward for choosing this route because of its scenery) and after selecting that route we would change the cost to a value greater than the current value of -10.  Therefore, we </w:t>
+        <w:t xml:space="preserve"> (10 points reward for choosing this route because of its scenery) and after selecting that route we would change the cost to a value greater than the current value of -10.  T</w:t>
+      </w:r>
+      <w:bookmarkStart w:id="0" w:name="_GoBack"/>
+      <w:bookmarkEnd w:id="0"/>
+      <w:r>
+        <w:rPr>
+          <w:rFonts w:ascii="Times" w:eastAsia="Times New Roman" w:hAnsi="Times" w:cs="Times New Roman"/>
+          <w:color w:val="000000"/>
+          <w:sz w:val="27"/>
+          <w:szCs w:val="27"/>
+        </w:rPr>
+        <w:t xml:space="preserve">herefore, we </w:t>
       </w:r>
       <w:r>
         <w:rPr>
@@ -429,29 +440,15 @@
     </w:p>
     <w:p>
       <w:pPr>
-        <w:numPr>
-          <w:ilvl w:val="0"/>
-          <w:numId w:val="6"/>
-        </w:numPr>
         <w:spacing w:before="100" w:beforeAutospacing="1" w:after="100" w:afterAutospacing="1"/>
-        <w:rPr>
-          <w:rFonts w:ascii="Times" w:eastAsia="Times New Roman" w:hAnsi="Times" w:cs="Times New Roman"/>
-          <w:color w:val="000000"/>
-          <w:sz w:val="27"/>
-          <w:szCs w:val="27"/>
-          <w:highlight w:val="yellow"/>
-        </w:rPr>
-      </w:pPr>
-      <w:r>
-        <w:rPr>
-          <w:rFonts w:ascii="Times" w:eastAsia="Times New Roman" w:hAnsi="Times" w:cs="Times New Roman"/>
-          <w:color w:val="000000"/>
-          <w:sz w:val="27"/>
-          <w:szCs w:val="27"/>
-          <w:highlight w:val="yellow"/>
-        </w:rPr>
-        <w:t>Can you think of a real domain in which step costs are such as to cause looping?</w:t>
-      </w:r>
+        <w:ind w:left="720"/>
+        <w:rPr>
+          <w:rFonts w:ascii="Times" w:eastAsia="Times New Roman" w:hAnsi="Times" w:cs="Times New Roman"/>
+          <w:color w:val="000000"/>
+          <w:sz w:val="27"/>
+          <w:szCs w:val="27"/>
+        </w:rPr>
+      </w:pPr>
     </w:p>
     <w:p>
       <w:pPr>
@@ -1774,8 +1771,6 @@
         <w:tab/>
         <w:t>(0,-2,+2)</w:t>
       </w:r>
-      <w:bookmarkStart w:id="0" w:name="_GoBack"/>
-      <w:bookmarkEnd w:id="0"/>
     </w:p>
     <w:p/>
     <w:p/>

</xml_diff>